<commit_message>
Homework Completion by Kyle Thornton
</commit_message>
<xml_diff>
--- a/hw1.docx
+++ b/hw1.docx
@@ -27,15 +27,33 @@
       </w:r>
       <w:r>
         <w:br/>
-        <w:t>Name: __________________________ </w:t>
+        <w:t xml:space="preserve">Name: </w:t>
+      </w:r>
+      <w:r>
+        <w:t>Kyle Thornton</w:t>
+      </w:r>
+      <w:r>
+        <w:t> </w:t>
       </w:r>
       <w:r>
         <w:br/>
-        <w:t>Collaborators, if any: ____________________________________________________</w:t>
+        <w:t xml:space="preserve">Collaborators, if any: </w:t>
+      </w:r>
+      <w:r>
+        <w:t>None</w:t>
       </w:r>
       <w:r>
         <w:br/>
-        <w:t>Sources used for your homework, if any: _______________________________________ </w:t>
+        <w:t xml:space="preserve">Sources used for your homework, if any: </w:t>
+      </w:r>
+      <w:r>
+        <w:t>Wikipedia pages for variance, conditional variance, and expectation.</w:t>
+      </w:r>
+      <w:r>
+        <w:t> </w:t>
+      </w:r>
+      <w:r>
+        <w:t>PLEASE REFER TO THE PDF I BUILT IN LATEX.</w:t>
       </w:r>
     </w:p>
     <w:p>
@@ -10835,15 +10853,6 @@
 </file>
 
 <file path=customXml/item1.xml><?xml version="1.0" encoding="utf-8"?>
-<?mso-contentType ?>
-<FormTemplates xmlns="http://schemas.microsoft.com/sharepoint/v3/contenttype/forms">
-  <Display>DocumentLibraryForm</Display>
-  <Edit>DocumentLibraryForm</Edit>
-  <New>DocumentLibraryForm</New>
-</FormTemplates>
-</file>
-
-<file path=customXml/item2.xml><?xml version="1.0" encoding="utf-8"?>
 <ct:contentTypeSchema xmlns:ct="http://schemas.microsoft.com/office/2006/metadata/contentType" xmlns:ma="http://schemas.microsoft.com/office/2006/metadata/properties/metaAttributes" ct:_="" ma:_="" ma:contentTypeName="Document" ma:contentTypeID="0x010100681B81209776AF40B8AAD3C366C78D42" ma:contentTypeVersion="19" ma:contentTypeDescription="Create a new document." ma:contentTypeScope="" ma:versionID="fbb3406e25de908b5a868738d5cb1834">
   <xsd:schema xmlns:xsd="http://www.w3.org/2001/XMLSchema" xmlns:xs="http://www.w3.org/2001/XMLSchema" xmlns:p="http://schemas.microsoft.com/office/2006/metadata/properties" xmlns:ns2="e3b5c32c-df6c-443f-b08b-73d85d62f2b5" xmlns:ns3="168931df-3f45-4445-be76-105235143e52" targetNamespace="http://schemas.microsoft.com/office/2006/metadata/properties" ma:root="true" ma:fieldsID="a51a2fd210533027d0c682d7a8bd76c2" ns2:_="" ns3:_="">
     <xsd:import namespace="e3b5c32c-df6c-443f-b08b-73d85d62f2b5"/>
@@ -11106,6 +11115,15 @@
 </ct:contentTypeSchema>
 </file>
 
+<file path=customXml/item2.xml><?xml version="1.0" encoding="utf-8"?>
+<?mso-contentType ?>
+<FormTemplates xmlns="http://schemas.microsoft.com/sharepoint/v3/contenttype/forms">
+  <Display>DocumentLibraryForm</Display>
+  <Edit>DocumentLibraryForm</Edit>
+  <New>DocumentLibraryForm</New>
+</FormTemplates>
+</file>
+
 <file path=customXml/item3.xml><?xml version="1.0" encoding="utf-8"?>
 <p:properties xmlns:p="http://schemas.microsoft.com/office/2006/metadata/properties" xmlns:xsi="http://www.w3.org/2001/XMLSchema-instance" xmlns:pc="http://schemas.microsoft.com/office/infopath/2007/PartnerControls">
   <documentManagement>
@@ -11119,14 +11137,6 @@
 </file>
 
 <file path=customXml/itemProps1.xml><?xml version="1.0" encoding="utf-8"?>
-<ds:datastoreItem xmlns:ds="http://schemas.openxmlformats.org/officeDocument/2006/customXml" ds:itemID="{B6B640E2-4661-45B3-A56D-901C2DAA3622}">
-  <ds:schemaRefs>
-    <ds:schemaRef ds:uri="http://schemas.microsoft.com/sharepoint/v3/contenttype/forms"/>
-  </ds:schemaRefs>
-</ds:datastoreItem>
-</file>
-
-<file path=customXml/itemProps2.xml><?xml version="1.0" encoding="utf-8"?>
 <ds:datastoreItem xmlns:ds="http://schemas.openxmlformats.org/officeDocument/2006/customXml" ds:itemID="{D65C39E2-26B6-4D39-877F-CA6168FF4198}">
   <ds:schemaRefs>
     <ds:schemaRef ds:uri="http://schemas.microsoft.com/office/2006/metadata/contentType"/>
@@ -11145,6 +11155,14 @@
 </ds:datastoreItem>
 </file>
 
+<file path=customXml/itemProps2.xml><?xml version="1.0" encoding="utf-8"?>
+<ds:datastoreItem xmlns:ds="http://schemas.openxmlformats.org/officeDocument/2006/customXml" ds:itemID="{B6B640E2-4661-45B3-A56D-901C2DAA3622}">
+  <ds:schemaRefs>
+    <ds:schemaRef ds:uri="http://schemas.microsoft.com/sharepoint/v3/contenttype/forms"/>
+  </ds:schemaRefs>
+</ds:datastoreItem>
+</file>
+
 <file path=customXml/itemProps3.xml><?xml version="1.0" encoding="utf-8"?>
 <ds:datastoreItem xmlns:ds="http://schemas.openxmlformats.org/officeDocument/2006/customXml" ds:itemID="{9D7832D6-4007-44CB-8480-6F5C4815B820}">
   <ds:schemaRefs>

</xml_diff>